<commit_message>
for PMT docs update
</commit_message>
<xml_diff>
--- a/docs/分析说明.docx
+++ b/docs/分析说明.docx
@@ -2,211 +2,6 @@
 <file path=word/document.xml><?xml version="1.0" encoding="utf-8"?>
 <w:document xmlns:o="urn:schemas-microsoft-com:office:office" xmlns:r="http://schemas.openxmlformats.org/officeDocument/2006/relationships" xmlns:v="urn:schemas-microsoft-com:vml" xmlns:w="http://schemas.openxmlformats.org/wordprocessingml/2006/main" xmlns:w10="urn:schemas-microsoft-com:office:word" xmlns:wp="http://schemas.openxmlformats.org/drawingml/2006/wordprocessingDrawing">
   <w:body>
-    <w:p>
-      <w:pPr>
-        <w:pStyle w:val="style0"/>
-        <w:rPr>
-          <w:b/>
-          <w:bCs/>
-        </w:rPr>
-      </w:pPr>
-      <w:r>
-        <w:rPr>
-          <w:b/>
-          <w:bCs/>
-        </w:rPr>
-        <w:t>文件说明：</w:t>
-      </w:r>
-    </w:p>
-    <w:p>
-      <w:pPr>
-        <w:pStyle w:val="style0"/>
-        <w:numPr>
-          <w:ilvl w:val="0"/>
-          <w:numId w:val="3"/>
-        </w:numPr>
-        <w:rPr/>
-      </w:pPr>
-      <w:r>
-        <w:rPr/>
-        <w:t>“</w:t>
-      </w:r>
-      <w:r>
-        <w:rPr/>
-        <w:t>test#“</w:t>
-      </w:r>
-      <w:r>
-        <w:rPr/>
-        <w:t>文件夹下是每次宇宙线测试的原始数据，包括</w:t>
-      </w:r>
-      <w:r>
-        <w:rPr/>
-        <w:t>PSD</w:t>
-      </w:r>
-      <w:r>
-        <w:rPr/>
-        <w:t>数据和</w:t>
-      </w:r>
-      <w:r>
-        <w:rPr/>
-        <w:t>MWDC</w:t>
-      </w:r>
-      <w:r>
-        <w:rPr/>
-        <w:t>数据两部分。注意测试编号从</w:t>
-      </w:r>
-      <w:r>
-        <w:rPr/>
-        <w:t>6</w:t>
-      </w:r>
-      <w:r>
-        <w:rPr/>
-        <w:t>开始，到</w:t>
-      </w:r>
-      <w:r>
-        <w:rPr/>
-        <w:t>40</w:t>
-      </w:r>
-      <w:r>
-        <w:rPr/>
-        <w:t>结束，中间剔除了部分有问题的测试数据。</w:t>
-      </w:r>
-    </w:p>
-    <w:p>
-      <w:pPr>
-        <w:pStyle w:val="style0"/>
-        <w:numPr>
-          <w:ilvl w:val="0"/>
-          <w:numId w:val="3"/>
-        </w:numPr>
-        <w:rPr/>
-      </w:pPr>
-      <w:r>
-        <w:rPr/>
-        <w:t>crate.json</w:t>
-      </w:r>
-      <w:r>
-        <w:rPr/>
-        <w:t>是</w:t>
-      </w:r>
-      <w:r>
-        <w:rPr/>
-        <w:t>MWDC</w:t>
-      </w:r>
-      <w:r>
-        <w:rPr/>
-        <w:t>的探测器通道对应关系文件，在</w:t>
-      </w:r>
-      <w:r>
-        <w:rPr/>
-        <w:t>MWDC</w:t>
-      </w:r>
-      <w:r>
-        <w:rPr/>
-        <w:t>解码时使用</w:t>
-      </w:r>
-    </w:p>
-    <w:p>
-      <w:pPr>
-        <w:pStyle w:val="style0"/>
-        <w:numPr>
-          <w:ilvl w:val="0"/>
-          <w:numId w:val="3"/>
-        </w:numPr>
-        <w:rPr/>
-      </w:pPr>
-      <w:r>
-        <w:rPr/>
-        <w:t>ped.root</w:t>
-      </w:r>
-      <w:r>
-        <w:rPr/>
-        <w:t>是</w:t>
-      </w:r>
-      <w:r>
-        <w:rPr/>
-        <w:t>PSD</w:t>
-      </w:r>
-      <w:r>
-        <w:rPr/>
-        <w:t>正样的基线数据，作为种子文件，在</w:t>
-      </w:r>
-      <w:r>
-        <w:rPr/>
-        <w:t>PSD</w:t>
-      </w:r>
-      <w:r>
-        <w:rPr/>
-        <w:t>分析时使用</w:t>
-      </w:r>
-    </w:p>
-    <w:p>
-      <w:pPr>
-        <w:pStyle w:val="style0"/>
-        <w:numPr>
-          <w:ilvl w:val="0"/>
-          <w:numId w:val="3"/>
-        </w:numPr>
-        <w:rPr/>
-      </w:pPr>
-      <w:r>
-        <w:rPr/>
-        <w:t>code</w:t>
-      </w:r>
-      <w:r>
-        <w:rPr/>
-        <w:t>文件夹下是分析软件代码</w:t>
-      </w:r>
-    </w:p>
-    <w:p>
-      <w:pPr>
-        <w:pStyle w:val="style0"/>
-        <w:numPr>
-          <w:ilvl w:val="0"/>
-          <w:numId w:val="3"/>
-        </w:numPr>
-        <w:rPr/>
-      </w:pPr>
-      <w:r>
-        <w:rPr/>
-        <w:t>preliminary_result</w:t>
-      </w:r>
-      <w:r>
-        <w:rPr/>
-        <w:t>内保存初步分析得到的刻度结果</w:t>
-      </w:r>
-    </w:p>
-    <w:p>
-      <w:pPr>
-        <w:pStyle w:val="style0"/>
-        <w:numPr>
-          <w:ilvl w:val="0"/>
-          <w:numId w:val="3"/>
-        </w:numPr>
-        <w:rPr/>
-      </w:pPr>
-      <w:r>
-        <w:rPr/>
-        <w:t>分析说明</w:t>
-      </w:r>
-      <w:r>
-        <w:rPr/>
-        <w:t>.docx</w:t>
-      </w:r>
-      <w:r>
-        <w:rPr/>
-        <w:t>即文件，包含了文件说明和分析软件说明</w:t>
-      </w:r>
-    </w:p>
-    <w:p>
-      <w:pPr>
-        <w:pStyle w:val="style0"/>
-        <w:rPr/>
-      </w:pPr>
-      <w:r>
-        <w:rPr/>
-      </w:r>
-    </w:p>
     <w:p>
       <w:pPr>
         <w:pStyle w:val="style0"/>
@@ -1957,7 +1752,7 @@
       <w:pgNumType w:fmt="decimal"/>
       <w:formProt w:val="false"/>
       <w:textDirection w:val="lrTb"/>
-      <w:docGrid w:charSpace="12082" w:linePitch="312" w:type="lines"/>
+      <w:docGrid w:charSpace="18022" w:linePitch="312" w:type="lines"/>
     </w:sectPr>
   </w:body>
 </w:document>
@@ -2161,116 +1956,6 @@
   <w:abstractNum w:abstractNumId="3">
     <w:lvl w:ilvl="0">
       <w:start w:val="1"/>
-      <w:numFmt w:val="decimal"/>
-      <w:lvlText w:val="%1."/>
-      <w:lvlJc w:val="left"/>
-      <w:pPr>
-        <w:tabs>
-          <w:tab w:pos="720" w:val="num"/>
-        </w:tabs>
-        <w:ind w:hanging="360" w:left="720"/>
-      </w:pPr>
-    </w:lvl>
-    <w:lvl w:ilvl="1">
-      <w:start w:val="1"/>
-      <w:numFmt w:val="decimal"/>
-      <w:lvlText w:val="%2."/>
-      <w:lvlJc w:val="left"/>
-      <w:pPr>
-        <w:tabs>
-          <w:tab w:pos="1080" w:val="num"/>
-        </w:tabs>
-        <w:ind w:hanging="360" w:left="1080"/>
-      </w:pPr>
-    </w:lvl>
-    <w:lvl w:ilvl="2">
-      <w:start w:val="1"/>
-      <w:numFmt w:val="decimal"/>
-      <w:lvlText w:val="%3."/>
-      <w:lvlJc w:val="left"/>
-      <w:pPr>
-        <w:tabs>
-          <w:tab w:pos="1440" w:val="num"/>
-        </w:tabs>
-        <w:ind w:hanging="360" w:left="1440"/>
-      </w:pPr>
-    </w:lvl>
-    <w:lvl w:ilvl="3">
-      <w:start w:val="1"/>
-      <w:numFmt w:val="decimal"/>
-      <w:lvlText w:val="%4."/>
-      <w:lvlJc w:val="left"/>
-      <w:pPr>
-        <w:tabs>
-          <w:tab w:pos="1800" w:val="num"/>
-        </w:tabs>
-        <w:ind w:hanging="360" w:left="1800"/>
-      </w:pPr>
-    </w:lvl>
-    <w:lvl w:ilvl="4">
-      <w:start w:val="1"/>
-      <w:numFmt w:val="decimal"/>
-      <w:lvlText w:val="%5."/>
-      <w:lvlJc w:val="left"/>
-      <w:pPr>
-        <w:tabs>
-          <w:tab w:pos="2160" w:val="num"/>
-        </w:tabs>
-        <w:ind w:hanging="360" w:left="2160"/>
-      </w:pPr>
-    </w:lvl>
-    <w:lvl w:ilvl="5">
-      <w:start w:val="1"/>
-      <w:numFmt w:val="decimal"/>
-      <w:lvlText w:val="%6."/>
-      <w:lvlJc w:val="left"/>
-      <w:pPr>
-        <w:tabs>
-          <w:tab w:pos="2520" w:val="num"/>
-        </w:tabs>
-        <w:ind w:hanging="360" w:left="2520"/>
-      </w:pPr>
-    </w:lvl>
-    <w:lvl w:ilvl="6">
-      <w:start w:val="1"/>
-      <w:numFmt w:val="decimal"/>
-      <w:lvlText w:val="%7."/>
-      <w:lvlJc w:val="left"/>
-      <w:pPr>
-        <w:tabs>
-          <w:tab w:pos="2880" w:val="num"/>
-        </w:tabs>
-        <w:ind w:hanging="360" w:left="2880"/>
-      </w:pPr>
-    </w:lvl>
-    <w:lvl w:ilvl="7">
-      <w:start w:val="1"/>
-      <w:numFmt w:val="decimal"/>
-      <w:lvlText w:val="%8."/>
-      <w:lvlJc w:val="left"/>
-      <w:pPr>
-        <w:tabs>
-          <w:tab w:pos="3240" w:val="num"/>
-        </w:tabs>
-        <w:ind w:hanging="360" w:left="3240"/>
-      </w:pPr>
-    </w:lvl>
-    <w:lvl w:ilvl="8">
-      <w:start w:val="1"/>
-      <w:numFmt w:val="decimal"/>
-      <w:lvlText w:val="%9."/>
-      <w:lvlJc w:val="left"/>
-      <w:pPr>
-        <w:tabs>
-          <w:tab w:pos="3600" w:val="num"/>
-        </w:tabs>
-        <w:ind w:hanging="360" w:left="3600"/>
-      </w:pPr>
-    </w:lvl>
-  </w:abstractNum>
-  <w:abstractNum w:abstractNumId="4">
-    <w:lvl w:ilvl="0">
-      <w:start w:val="1"/>
       <w:numFmt w:val="none"/>
       <w:suff w:val="nothing"/>
       <w:lvlText w:val=""/>
@@ -2395,9 +2080,6 @@
   </w:num>
   <w:num w:numId="3">
     <w:abstractNumId w:val="3"/>
-  </w:num>
-  <w:num w:numId="4">
-    <w:abstractNumId w:val="4"/>
   </w:num>
 </w:numbering>
 </file>

</xml_diff>